<commit_message>
modificada atividade desenvolvimento de software ii
</commit_message>
<xml_diff>
--- a/Desenvolvimento_Web_II/ava1/193003252_MONTIVAL_ALCANTARA_DA_SILVA_JUNIOR.docx
+++ b/Desenvolvimento_Web_II/ava1/193003252_MONTIVAL_ALCANTARA_DA_SILVA_JUNIOR.docx
@@ -45,7 +45,23 @@
           <w:sz w:val="24"/>
           <w:szCs w:val="24"/>
         </w:rPr>
-        <w:t>DESENVOLVIMENTO DE APL. DISTRIBUÍDAS E WEB</w:t>
+        <w:t>DESENVOLVIMENTO DE APL</w:t>
+      </w:r>
+      <w:r>
+        <w:rPr>
+          <w:caps/>
+          <w:sz w:val="24"/>
+          <w:szCs w:val="24"/>
+        </w:rPr>
+        <w:t>ICAÇÕES</w:t>
+      </w:r>
+      <w:r>
+        <w:rPr>
+          <w:caps/>
+          <w:sz w:val="24"/>
+          <w:szCs w:val="24"/>
+        </w:rPr>
+        <w:t xml:space="preserve"> DISTRIBUÍDAS E WEB</w:t>
       </w:r>
       <w:r>
         <w:rPr>
@@ -647,6 +663,573 @@
           <w:shd w:val="clear" w:color="auto" w:fill="FFFFFF"/>
         </w:rPr>
         <w:lastRenderedPageBreak/>
+        <w:t>SUMÁRIO</w:t>
+      </w:r>
+    </w:p>
+    <w:p>
+      <w:pPr>
+        <w:spacing w:line="360" w:lineRule="auto"/>
+        <w:ind w:firstLine="709"/>
+        <w:jc w:val="both"/>
+        <w:rPr>
+          <w:rFonts w:ascii="Arial" w:hAnsi="Arial" w:cs="Arial"/>
+          <w:b/>
+          <w:sz w:val="24"/>
+          <w:szCs w:val="24"/>
+          <w:shd w:val="clear" w:color="auto" w:fill="FFFFFF"/>
+        </w:rPr>
+      </w:pPr>
+    </w:p>
+    <w:p>
+      <w:pPr>
+        <w:spacing w:line="360" w:lineRule="auto"/>
+        <w:ind w:firstLine="709"/>
+        <w:jc w:val="both"/>
+        <w:rPr>
+          <w:rFonts w:ascii="Arial" w:hAnsi="Arial" w:cs="Arial"/>
+          <w:b/>
+          <w:sz w:val="24"/>
+          <w:szCs w:val="24"/>
+          <w:shd w:val="clear" w:color="auto" w:fill="FFFFFF"/>
+        </w:rPr>
+      </w:pPr>
+      <w:r>
+        <w:rPr>
+          <w:rFonts w:ascii="Arial" w:hAnsi="Arial" w:cs="Arial"/>
+          <w:b/>
+          <w:sz w:val="24"/>
+          <w:szCs w:val="24"/>
+          <w:shd w:val="clear" w:color="auto" w:fill="FFFFFF"/>
+        </w:rPr>
+        <w:t>RESUMO........................................................................................04</w:t>
+      </w:r>
+    </w:p>
+    <w:p>
+      <w:pPr>
+        <w:spacing w:line="360" w:lineRule="auto"/>
+        <w:ind w:firstLine="709"/>
+        <w:jc w:val="both"/>
+        <w:rPr>
+          <w:rFonts w:ascii="Arial" w:hAnsi="Arial" w:cs="Arial"/>
+          <w:b/>
+          <w:sz w:val="24"/>
+          <w:szCs w:val="24"/>
+          <w:shd w:val="clear" w:color="auto" w:fill="FFFFFF"/>
+        </w:rPr>
+      </w:pPr>
+      <w:r>
+        <w:rPr>
+          <w:rFonts w:ascii="Arial" w:hAnsi="Arial" w:cs="Arial"/>
+          <w:b/>
+          <w:sz w:val="24"/>
+          <w:szCs w:val="24"/>
+          <w:shd w:val="clear" w:color="auto" w:fill="FFFFFF"/>
+        </w:rPr>
+        <w:t>TABELA</w:t>
+      </w:r>
+      <w:r>
+        <w:rPr>
+          <w:rFonts w:ascii="Arial" w:hAnsi="Arial" w:cs="Arial"/>
+          <w:b/>
+          <w:sz w:val="24"/>
+          <w:szCs w:val="24"/>
+          <w:shd w:val="clear" w:color="auto" w:fill="FFFFFF"/>
+        </w:rPr>
+        <w:t xml:space="preserve"> PREENCHIDA..</w:t>
+      </w:r>
+      <w:r>
+        <w:rPr>
+          <w:rFonts w:ascii="Arial" w:hAnsi="Arial" w:cs="Arial"/>
+          <w:b/>
+          <w:sz w:val="24"/>
+          <w:szCs w:val="24"/>
+          <w:shd w:val="clear" w:color="auto" w:fill="FFFFFF"/>
+        </w:rPr>
+        <w:t>..............................................................05</w:t>
+      </w:r>
+    </w:p>
+    <w:p>
+      <w:pPr>
+        <w:spacing w:line="360" w:lineRule="auto"/>
+        <w:ind w:firstLine="709"/>
+        <w:jc w:val="both"/>
+        <w:rPr>
+          <w:rFonts w:ascii="Arial" w:hAnsi="Arial" w:cs="Arial"/>
+          <w:b/>
+          <w:sz w:val="24"/>
+          <w:szCs w:val="24"/>
+          <w:shd w:val="clear" w:color="auto" w:fill="FFFFFF"/>
+        </w:rPr>
+      </w:pPr>
+      <w:r>
+        <w:rPr>
+          <w:rFonts w:ascii="Arial" w:hAnsi="Arial" w:cs="Arial"/>
+          <w:b/>
+          <w:sz w:val="24"/>
+          <w:szCs w:val="24"/>
+          <w:shd w:val="clear" w:color="auto" w:fill="FFFFFF"/>
+        </w:rPr>
+        <w:t>REVISÕES.....................................................................................0</w:t>
+      </w:r>
+      <w:r>
+        <w:rPr>
+          <w:rFonts w:ascii="Arial" w:hAnsi="Arial" w:cs="Arial"/>
+          <w:b/>
+          <w:sz w:val="24"/>
+          <w:szCs w:val="24"/>
+          <w:shd w:val="clear" w:color="auto" w:fill="FFFFFF"/>
+        </w:rPr>
+        <w:t>6</w:t>
+      </w:r>
+    </w:p>
+    <w:p>
+      <w:pPr>
+        <w:spacing w:line="360" w:lineRule="auto"/>
+        <w:ind w:firstLine="709"/>
+        <w:jc w:val="both"/>
+        <w:rPr>
+          <w:rFonts w:ascii="Arial" w:hAnsi="Arial" w:cs="Arial"/>
+          <w:b/>
+          <w:sz w:val="24"/>
+          <w:szCs w:val="24"/>
+          <w:shd w:val="clear" w:color="auto" w:fill="FFFFFF"/>
+        </w:rPr>
+      </w:pPr>
+      <w:r>
+        <w:rPr>
+          <w:rFonts w:ascii="Arial" w:hAnsi="Arial" w:cs="Arial"/>
+          <w:b/>
+          <w:sz w:val="24"/>
+          <w:szCs w:val="24"/>
+          <w:shd w:val="clear" w:color="auto" w:fill="FFFFFF"/>
+        </w:rPr>
+        <w:t>REFERÊNCIAS..............................................................................</w:t>
+      </w:r>
+      <w:r>
+        <w:rPr>
+          <w:rFonts w:ascii="Arial" w:hAnsi="Arial" w:cs="Arial"/>
+          <w:b/>
+          <w:sz w:val="24"/>
+          <w:szCs w:val="24"/>
+          <w:shd w:val="clear" w:color="auto" w:fill="FFFFFF"/>
+        </w:rPr>
+        <w:t>07</w:t>
+      </w:r>
+    </w:p>
+    <w:p>
+      <w:pPr>
+        <w:spacing w:line="360" w:lineRule="auto"/>
+        <w:ind w:firstLine="709"/>
+        <w:jc w:val="both"/>
+        <w:rPr>
+          <w:rFonts w:ascii="Arial" w:hAnsi="Arial" w:cs="Arial"/>
+          <w:b/>
+          <w:sz w:val="24"/>
+          <w:szCs w:val="24"/>
+          <w:shd w:val="clear" w:color="auto" w:fill="FFFFFF"/>
+        </w:rPr>
+      </w:pPr>
+    </w:p>
+    <w:p>
+      <w:pPr>
+        <w:spacing w:line="360" w:lineRule="auto"/>
+        <w:ind w:firstLine="709"/>
+        <w:jc w:val="both"/>
+        <w:rPr>
+          <w:rFonts w:ascii="Arial" w:hAnsi="Arial" w:cs="Arial"/>
+          <w:b/>
+          <w:sz w:val="24"/>
+          <w:szCs w:val="24"/>
+          <w:shd w:val="clear" w:color="auto" w:fill="FFFFFF"/>
+        </w:rPr>
+      </w:pPr>
+    </w:p>
+    <w:p>
+      <w:pPr>
+        <w:spacing w:line="360" w:lineRule="auto"/>
+        <w:ind w:firstLine="709"/>
+        <w:jc w:val="both"/>
+        <w:rPr>
+          <w:rFonts w:ascii="Arial" w:hAnsi="Arial" w:cs="Arial"/>
+          <w:b/>
+          <w:sz w:val="24"/>
+          <w:szCs w:val="24"/>
+          <w:shd w:val="clear" w:color="auto" w:fill="FFFFFF"/>
+        </w:rPr>
+      </w:pPr>
+    </w:p>
+    <w:p>
+      <w:pPr>
+        <w:spacing w:line="360" w:lineRule="auto"/>
+        <w:ind w:firstLine="709"/>
+        <w:jc w:val="both"/>
+        <w:rPr>
+          <w:rFonts w:ascii="Arial" w:hAnsi="Arial" w:cs="Arial"/>
+          <w:b/>
+          <w:sz w:val="24"/>
+          <w:szCs w:val="24"/>
+          <w:shd w:val="clear" w:color="auto" w:fill="FFFFFF"/>
+        </w:rPr>
+      </w:pPr>
+    </w:p>
+    <w:p>
+      <w:pPr>
+        <w:spacing w:line="360" w:lineRule="auto"/>
+        <w:ind w:firstLine="709"/>
+        <w:jc w:val="both"/>
+        <w:rPr>
+          <w:rFonts w:ascii="Arial" w:hAnsi="Arial" w:cs="Arial"/>
+          <w:b/>
+          <w:sz w:val="24"/>
+          <w:szCs w:val="24"/>
+          <w:shd w:val="clear" w:color="auto" w:fill="FFFFFF"/>
+        </w:rPr>
+      </w:pPr>
+    </w:p>
+    <w:p>
+      <w:pPr>
+        <w:spacing w:line="360" w:lineRule="auto"/>
+        <w:ind w:firstLine="709"/>
+        <w:jc w:val="both"/>
+        <w:rPr>
+          <w:rFonts w:ascii="Arial" w:hAnsi="Arial" w:cs="Arial"/>
+          <w:b/>
+          <w:sz w:val="24"/>
+          <w:szCs w:val="24"/>
+          <w:shd w:val="clear" w:color="auto" w:fill="FFFFFF"/>
+        </w:rPr>
+      </w:pPr>
+    </w:p>
+    <w:p>
+      <w:pPr>
+        <w:spacing w:line="360" w:lineRule="auto"/>
+        <w:ind w:firstLine="709"/>
+        <w:jc w:val="both"/>
+        <w:rPr>
+          <w:rFonts w:ascii="Arial" w:hAnsi="Arial" w:cs="Arial"/>
+          <w:b/>
+          <w:sz w:val="24"/>
+          <w:szCs w:val="24"/>
+          <w:shd w:val="clear" w:color="auto" w:fill="FFFFFF"/>
+        </w:rPr>
+      </w:pPr>
+    </w:p>
+    <w:p>
+      <w:pPr>
+        <w:spacing w:line="360" w:lineRule="auto"/>
+        <w:ind w:firstLine="709"/>
+        <w:jc w:val="both"/>
+        <w:rPr>
+          <w:rFonts w:ascii="Arial" w:hAnsi="Arial" w:cs="Arial"/>
+          <w:b/>
+          <w:sz w:val="24"/>
+          <w:szCs w:val="24"/>
+          <w:shd w:val="clear" w:color="auto" w:fill="FFFFFF"/>
+        </w:rPr>
+      </w:pPr>
+    </w:p>
+    <w:p>
+      <w:pPr>
+        <w:spacing w:line="360" w:lineRule="auto"/>
+        <w:ind w:firstLine="709"/>
+        <w:jc w:val="both"/>
+        <w:rPr>
+          <w:rFonts w:ascii="Arial" w:hAnsi="Arial" w:cs="Arial"/>
+          <w:b/>
+          <w:sz w:val="24"/>
+          <w:szCs w:val="24"/>
+          <w:shd w:val="clear" w:color="auto" w:fill="FFFFFF"/>
+        </w:rPr>
+      </w:pPr>
+    </w:p>
+    <w:p>
+      <w:pPr>
+        <w:spacing w:line="360" w:lineRule="auto"/>
+        <w:ind w:firstLine="709"/>
+        <w:jc w:val="both"/>
+        <w:rPr>
+          <w:rFonts w:ascii="Arial" w:hAnsi="Arial" w:cs="Arial"/>
+          <w:b/>
+          <w:sz w:val="24"/>
+          <w:szCs w:val="24"/>
+          <w:shd w:val="clear" w:color="auto" w:fill="FFFFFF"/>
+        </w:rPr>
+      </w:pPr>
+    </w:p>
+    <w:p>
+      <w:pPr>
+        <w:spacing w:line="360" w:lineRule="auto"/>
+        <w:ind w:firstLine="709"/>
+        <w:jc w:val="both"/>
+        <w:rPr>
+          <w:rFonts w:ascii="Arial" w:hAnsi="Arial" w:cs="Arial"/>
+          <w:b/>
+          <w:sz w:val="24"/>
+          <w:szCs w:val="24"/>
+          <w:shd w:val="clear" w:color="auto" w:fill="FFFFFF"/>
+        </w:rPr>
+      </w:pPr>
+    </w:p>
+    <w:p>
+      <w:pPr>
+        <w:spacing w:line="360" w:lineRule="auto"/>
+        <w:ind w:firstLine="709"/>
+        <w:jc w:val="both"/>
+        <w:rPr>
+          <w:rFonts w:ascii="Arial" w:hAnsi="Arial" w:cs="Arial"/>
+          <w:b/>
+          <w:sz w:val="24"/>
+          <w:szCs w:val="24"/>
+          <w:shd w:val="clear" w:color="auto" w:fill="FFFFFF"/>
+        </w:rPr>
+      </w:pPr>
+    </w:p>
+    <w:p>
+      <w:pPr>
+        <w:spacing w:line="360" w:lineRule="auto"/>
+        <w:ind w:firstLine="709"/>
+        <w:jc w:val="both"/>
+        <w:rPr>
+          <w:rFonts w:ascii="Arial" w:hAnsi="Arial" w:cs="Arial"/>
+          <w:b/>
+          <w:sz w:val="24"/>
+          <w:szCs w:val="24"/>
+          <w:shd w:val="clear" w:color="auto" w:fill="FFFFFF"/>
+        </w:rPr>
+      </w:pPr>
+    </w:p>
+    <w:p>
+      <w:pPr>
+        <w:spacing w:line="360" w:lineRule="auto"/>
+        <w:ind w:firstLine="709"/>
+        <w:jc w:val="both"/>
+        <w:rPr>
+          <w:rFonts w:ascii="Arial" w:hAnsi="Arial" w:cs="Arial"/>
+          <w:b/>
+          <w:sz w:val="24"/>
+          <w:szCs w:val="24"/>
+          <w:shd w:val="clear" w:color="auto" w:fill="FFFFFF"/>
+        </w:rPr>
+      </w:pPr>
+    </w:p>
+    <w:p>
+      <w:pPr>
+        <w:spacing w:line="360" w:lineRule="auto"/>
+        <w:ind w:firstLine="709"/>
+        <w:jc w:val="both"/>
+        <w:rPr>
+          <w:rFonts w:ascii="Arial" w:hAnsi="Arial" w:cs="Arial"/>
+          <w:b/>
+          <w:sz w:val="24"/>
+          <w:szCs w:val="24"/>
+          <w:shd w:val="clear" w:color="auto" w:fill="FFFFFF"/>
+        </w:rPr>
+      </w:pPr>
+    </w:p>
+    <w:p>
+      <w:pPr>
+        <w:spacing w:line="360" w:lineRule="auto"/>
+        <w:ind w:firstLine="709"/>
+        <w:jc w:val="both"/>
+        <w:rPr>
+          <w:rFonts w:ascii="Arial" w:hAnsi="Arial" w:cs="Arial"/>
+          <w:b/>
+          <w:sz w:val="24"/>
+          <w:szCs w:val="24"/>
+          <w:shd w:val="clear" w:color="auto" w:fill="FFFFFF"/>
+        </w:rPr>
+      </w:pPr>
+    </w:p>
+    <w:p>
+      <w:pPr>
+        <w:spacing w:line="360" w:lineRule="auto"/>
+        <w:ind w:firstLine="709"/>
+        <w:jc w:val="both"/>
+        <w:rPr>
+          <w:rFonts w:ascii="Arial" w:hAnsi="Arial" w:cs="Arial"/>
+          <w:b/>
+          <w:sz w:val="24"/>
+          <w:szCs w:val="24"/>
+          <w:shd w:val="clear" w:color="auto" w:fill="FFFFFF"/>
+        </w:rPr>
+      </w:pPr>
+    </w:p>
+    <w:p>
+      <w:pPr>
+        <w:spacing w:line="360" w:lineRule="auto"/>
+        <w:ind w:firstLine="709"/>
+        <w:jc w:val="both"/>
+        <w:rPr>
+          <w:rFonts w:ascii="Arial" w:hAnsi="Arial" w:cs="Arial"/>
+          <w:b/>
+          <w:sz w:val="24"/>
+          <w:szCs w:val="24"/>
+          <w:shd w:val="clear" w:color="auto" w:fill="FFFFFF"/>
+        </w:rPr>
+      </w:pPr>
+    </w:p>
+    <w:p>
+      <w:pPr>
+        <w:spacing w:line="360" w:lineRule="auto"/>
+        <w:ind w:firstLine="709"/>
+        <w:jc w:val="both"/>
+        <w:rPr>
+          <w:rFonts w:ascii="Arial" w:hAnsi="Arial" w:cs="Arial"/>
+          <w:b/>
+          <w:sz w:val="24"/>
+          <w:szCs w:val="24"/>
+          <w:shd w:val="clear" w:color="auto" w:fill="FFFFFF"/>
+        </w:rPr>
+      </w:pPr>
+    </w:p>
+    <w:p>
+      <w:pPr>
+        <w:spacing w:line="360" w:lineRule="auto"/>
+        <w:ind w:firstLine="709"/>
+        <w:jc w:val="both"/>
+        <w:rPr>
+          <w:rFonts w:ascii="Arial" w:hAnsi="Arial" w:cs="Arial"/>
+          <w:b/>
+          <w:sz w:val="24"/>
+          <w:szCs w:val="24"/>
+          <w:shd w:val="clear" w:color="auto" w:fill="FFFFFF"/>
+        </w:rPr>
+      </w:pPr>
+    </w:p>
+    <w:p>
+      <w:pPr>
+        <w:spacing w:line="360" w:lineRule="auto"/>
+        <w:ind w:firstLine="709"/>
+        <w:jc w:val="both"/>
+        <w:rPr>
+          <w:rFonts w:ascii="Arial" w:hAnsi="Arial" w:cs="Arial"/>
+          <w:b/>
+          <w:sz w:val="24"/>
+          <w:szCs w:val="24"/>
+          <w:shd w:val="clear" w:color="auto" w:fill="FFFFFF"/>
+        </w:rPr>
+      </w:pPr>
+    </w:p>
+    <w:p>
+      <w:pPr>
+        <w:spacing w:line="360" w:lineRule="auto"/>
+        <w:ind w:firstLine="709"/>
+        <w:jc w:val="both"/>
+        <w:rPr>
+          <w:rFonts w:ascii="Arial" w:hAnsi="Arial" w:cs="Arial"/>
+          <w:b/>
+          <w:sz w:val="24"/>
+          <w:szCs w:val="24"/>
+          <w:shd w:val="clear" w:color="auto" w:fill="FFFFFF"/>
+        </w:rPr>
+      </w:pPr>
+    </w:p>
+    <w:p>
+      <w:pPr>
+        <w:spacing w:line="360" w:lineRule="auto"/>
+        <w:ind w:firstLine="709"/>
+        <w:jc w:val="both"/>
+        <w:rPr>
+          <w:rFonts w:ascii="Arial" w:hAnsi="Arial" w:cs="Arial"/>
+          <w:b/>
+          <w:sz w:val="24"/>
+          <w:szCs w:val="24"/>
+          <w:shd w:val="clear" w:color="auto" w:fill="FFFFFF"/>
+        </w:rPr>
+      </w:pPr>
+    </w:p>
+    <w:p>
+      <w:pPr>
+        <w:spacing w:line="360" w:lineRule="auto"/>
+        <w:ind w:firstLine="709"/>
+        <w:jc w:val="both"/>
+        <w:rPr>
+          <w:rFonts w:ascii="Arial" w:hAnsi="Arial" w:cs="Arial"/>
+          <w:b/>
+          <w:sz w:val="24"/>
+          <w:szCs w:val="24"/>
+          <w:shd w:val="clear" w:color="auto" w:fill="FFFFFF"/>
+        </w:rPr>
+      </w:pPr>
+    </w:p>
+    <w:p>
+      <w:pPr>
+        <w:spacing w:line="360" w:lineRule="auto"/>
+        <w:ind w:firstLine="709"/>
+        <w:jc w:val="both"/>
+        <w:rPr>
+          <w:rFonts w:ascii="Arial" w:hAnsi="Arial" w:cs="Arial"/>
+          <w:b/>
+          <w:sz w:val="24"/>
+          <w:szCs w:val="24"/>
+          <w:shd w:val="clear" w:color="auto" w:fill="FFFFFF"/>
+        </w:rPr>
+      </w:pPr>
+    </w:p>
+    <w:p>
+      <w:pPr>
+        <w:spacing w:line="360" w:lineRule="auto"/>
+        <w:ind w:firstLine="709"/>
+        <w:jc w:val="both"/>
+        <w:rPr>
+          <w:rFonts w:ascii="Arial" w:hAnsi="Arial" w:cs="Arial"/>
+          <w:b/>
+          <w:sz w:val="24"/>
+          <w:szCs w:val="24"/>
+          <w:shd w:val="clear" w:color="auto" w:fill="FFFFFF"/>
+        </w:rPr>
+      </w:pPr>
+    </w:p>
+    <w:p>
+      <w:pPr>
+        <w:spacing w:line="360" w:lineRule="auto"/>
+        <w:ind w:firstLine="709"/>
+        <w:jc w:val="both"/>
+        <w:rPr>
+          <w:rFonts w:ascii="Arial" w:hAnsi="Arial" w:cs="Arial"/>
+          <w:b/>
+          <w:sz w:val="24"/>
+          <w:szCs w:val="24"/>
+          <w:shd w:val="clear" w:color="auto" w:fill="FFFFFF"/>
+        </w:rPr>
+      </w:pPr>
+    </w:p>
+    <w:p>
+      <w:pPr>
+        <w:spacing w:line="360" w:lineRule="auto"/>
+        <w:ind w:firstLine="709"/>
+        <w:jc w:val="both"/>
+        <w:rPr>
+          <w:rFonts w:ascii="Arial" w:hAnsi="Arial" w:cs="Arial"/>
+          <w:b/>
+          <w:sz w:val="24"/>
+          <w:szCs w:val="24"/>
+          <w:shd w:val="clear" w:color="auto" w:fill="FFFFFF"/>
+        </w:rPr>
+      </w:pPr>
+    </w:p>
+    <w:p>
+      <w:pPr>
+        <w:spacing w:line="360" w:lineRule="auto"/>
+        <w:ind w:firstLine="709"/>
+        <w:jc w:val="both"/>
+        <w:rPr>
+          <w:rFonts w:ascii="Arial" w:hAnsi="Arial" w:cs="Arial"/>
+          <w:b/>
+          <w:sz w:val="24"/>
+          <w:szCs w:val="24"/>
+          <w:shd w:val="clear" w:color="auto" w:fill="FFFFFF"/>
+        </w:rPr>
+      </w:pPr>
+      <w:r>
+        <w:rPr>
+          <w:rFonts w:ascii="Arial" w:hAnsi="Arial" w:cs="Arial"/>
+          <w:b/>
+          <w:sz w:val="24"/>
+          <w:szCs w:val="24"/>
+          <w:shd w:val="clear" w:color="auto" w:fill="FFFFFF"/>
+        </w:rPr>
+        <w:lastRenderedPageBreak/>
         <w:t>RESUMO</w:t>
       </w:r>
     </w:p>
@@ -849,6 +1432,34 @@
         </w:rPr>
         <w:t>. Pode ser que a tarefa seja de responsabilidade de mais de um dos envolvidos no processo.</w:t>
       </w:r>
+    </w:p>
+    <w:p>
+      <w:pPr>
+        <w:spacing w:line="360" w:lineRule="auto"/>
+        <w:ind w:firstLine="709"/>
+        <w:jc w:val="both"/>
+        <w:rPr>
+          <w:rFonts w:ascii="Arial" w:hAnsi="Arial" w:cs="Arial"/>
+          <w:b/>
+          <w:sz w:val="24"/>
+          <w:szCs w:val="24"/>
+          <w:shd w:val="clear" w:color="auto" w:fill="FFFFFF"/>
+        </w:rPr>
+      </w:pPr>
+    </w:p>
+    <w:p>
+      <w:pPr>
+        <w:spacing w:line="360" w:lineRule="auto"/>
+        <w:ind w:firstLine="709"/>
+        <w:jc w:val="both"/>
+        <w:rPr>
+          <w:rFonts w:ascii="Arial" w:hAnsi="Arial" w:cs="Arial"/>
+          <w:b/>
+          <w:sz w:val="24"/>
+          <w:szCs w:val="24"/>
+          <w:shd w:val="clear" w:color="auto" w:fill="FFFFFF"/>
+        </w:rPr>
+      </w:pPr>
     </w:p>
     <w:p>
       <w:pPr>
@@ -871,9 +1482,8 @@
         <w:spacing w:before="180" w:beforeAutospacing="0" w:after="180" w:afterAutospacing="0"/>
         <w:ind w:left="708"/>
         <w:rPr>
-          <w:rFonts w:ascii="Arial" w:hAnsi="Arial" w:cs="Arial"/>
-          <w:b/>
-          <w:shd w:val="clear" w:color="auto" w:fill="FFFFFF"/>
+          <w:rFonts w:ascii="Helvetica" w:hAnsi="Helvetica" w:cs="Helvetica"/>
+          <w:color w:val="2D3B45"/>
         </w:rPr>
       </w:pPr>
       <w:r>
@@ -932,12 +1542,275 @@
         </w:rPr>
         <w:fldChar w:fldCharType="end"/>
       </w:r>
-      <w:r>
+    </w:p>
+    <w:p>
+      <w:pPr>
+        <w:pStyle w:val="NormalWeb"/>
+        <w:shd w:val="clear" w:color="auto" w:fill="FFFFFF"/>
+        <w:spacing w:before="180" w:beforeAutospacing="0" w:after="180" w:afterAutospacing="0"/>
+        <w:ind w:left="708"/>
+        <w:rPr>
+          <w:rFonts w:ascii="Arial" w:hAnsi="Arial" w:cs="Arial"/>
+          <w:b/>
+          <w:shd w:val="clear" w:color="auto" w:fill="FFFFFF"/>
+        </w:rPr>
+      </w:pPr>
+    </w:p>
+    <w:p>
+      <w:pPr>
+        <w:pStyle w:val="NormalWeb"/>
+        <w:shd w:val="clear" w:color="auto" w:fill="FFFFFF"/>
+        <w:spacing w:before="180" w:beforeAutospacing="0" w:after="180" w:afterAutospacing="0"/>
+        <w:ind w:left="708"/>
+        <w:rPr>
+          <w:rFonts w:ascii="Arial" w:hAnsi="Arial" w:cs="Arial"/>
+          <w:b/>
+          <w:shd w:val="clear" w:color="auto" w:fill="FFFFFF"/>
+        </w:rPr>
+      </w:pPr>
+    </w:p>
+    <w:p>
+      <w:pPr>
+        <w:pStyle w:val="NormalWeb"/>
+        <w:shd w:val="clear" w:color="auto" w:fill="FFFFFF"/>
+        <w:spacing w:before="180" w:beforeAutospacing="0" w:after="180" w:afterAutospacing="0"/>
+        <w:ind w:left="708"/>
+        <w:rPr>
+          <w:rFonts w:ascii="Arial" w:hAnsi="Arial" w:cs="Arial"/>
+          <w:b/>
+          <w:shd w:val="clear" w:color="auto" w:fill="FFFFFF"/>
+        </w:rPr>
+      </w:pPr>
+    </w:p>
+    <w:p>
+      <w:pPr>
+        <w:pStyle w:val="NormalWeb"/>
+        <w:shd w:val="clear" w:color="auto" w:fill="FFFFFF"/>
+        <w:spacing w:before="180" w:beforeAutospacing="0" w:after="180" w:afterAutospacing="0"/>
+        <w:ind w:left="708"/>
+        <w:rPr>
+          <w:rFonts w:ascii="Arial" w:hAnsi="Arial" w:cs="Arial"/>
+          <w:b/>
+          <w:shd w:val="clear" w:color="auto" w:fill="FFFFFF"/>
+        </w:rPr>
+      </w:pPr>
+    </w:p>
+    <w:p>
+      <w:pPr>
+        <w:pStyle w:val="NormalWeb"/>
+        <w:shd w:val="clear" w:color="auto" w:fill="FFFFFF"/>
+        <w:spacing w:before="180" w:beforeAutospacing="0" w:after="180" w:afterAutospacing="0"/>
+        <w:ind w:left="708"/>
+        <w:rPr>
+          <w:rFonts w:ascii="Arial" w:hAnsi="Arial" w:cs="Arial"/>
+          <w:b/>
+          <w:shd w:val="clear" w:color="auto" w:fill="FFFFFF"/>
+        </w:rPr>
+      </w:pPr>
+    </w:p>
+    <w:p>
+      <w:pPr>
+        <w:pStyle w:val="NormalWeb"/>
+        <w:shd w:val="clear" w:color="auto" w:fill="FFFFFF"/>
+        <w:spacing w:before="180" w:beforeAutospacing="0" w:after="180" w:afterAutospacing="0"/>
+        <w:ind w:left="708"/>
+        <w:rPr>
+          <w:rFonts w:ascii="Arial" w:hAnsi="Arial" w:cs="Arial"/>
+          <w:b/>
+          <w:shd w:val="clear" w:color="auto" w:fill="FFFFFF"/>
+        </w:rPr>
+      </w:pPr>
+    </w:p>
+    <w:p>
+      <w:pPr>
+        <w:pStyle w:val="NormalWeb"/>
+        <w:shd w:val="clear" w:color="auto" w:fill="FFFFFF"/>
+        <w:spacing w:before="180" w:beforeAutospacing="0" w:after="180" w:afterAutospacing="0"/>
+        <w:ind w:left="708"/>
+        <w:rPr>
+          <w:rFonts w:ascii="Arial" w:hAnsi="Arial" w:cs="Arial"/>
+          <w:b/>
+          <w:shd w:val="clear" w:color="auto" w:fill="FFFFFF"/>
+        </w:rPr>
+      </w:pPr>
+    </w:p>
+    <w:p>
+      <w:pPr>
+        <w:pStyle w:val="NormalWeb"/>
+        <w:shd w:val="clear" w:color="auto" w:fill="FFFFFF"/>
+        <w:spacing w:before="180" w:beforeAutospacing="0" w:after="180" w:afterAutospacing="0"/>
+        <w:ind w:left="708"/>
+        <w:rPr>
+          <w:rFonts w:ascii="Arial" w:hAnsi="Arial" w:cs="Arial"/>
+          <w:b/>
+          <w:shd w:val="clear" w:color="auto" w:fill="FFFFFF"/>
+        </w:rPr>
+      </w:pPr>
+    </w:p>
+    <w:p>
+      <w:pPr>
+        <w:pStyle w:val="NormalWeb"/>
+        <w:shd w:val="clear" w:color="auto" w:fill="FFFFFF"/>
+        <w:spacing w:before="180" w:beforeAutospacing="0" w:after="180" w:afterAutospacing="0"/>
+        <w:ind w:left="708"/>
+        <w:rPr>
+          <w:rFonts w:ascii="Arial" w:hAnsi="Arial" w:cs="Arial"/>
+          <w:b/>
+          <w:shd w:val="clear" w:color="auto" w:fill="FFFFFF"/>
+        </w:rPr>
+      </w:pPr>
+    </w:p>
+    <w:p>
+      <w:pPr>
+        <w:pStyle w:val="NormalWeb"/>
+        <w:shd w:val="clear" w:color="auto" w:fill="FFFFFF"/>
+        <w:spacing w:before="180" w:beforeAutospacing="0" w:after="180" w:afterAutospacing="0"/>
+        <w:ind w:left="708"/>
+        <w:rPr>
+          <w:rFonts w:ascii="Arial" w:hAnsi="Arial" w:cs="Arial"/>
+          <w:b/>
+          <w:shd w:val="clear" w:color="auto" w:fill="FFFFFF"/>
+        </w:rPr>
+      </w:pPr>
+    </w:p>
+    <w:p>
+      <w:pPr>
+        <w:pStyle w:val="NormalWeb"/>
+        <w:shd w:val="clear" w:color="auto" w:fill="FFFFFF"/>
+        <w:spacing w:before="180" w:beforeAutospacing="0" w:after="180" w:afterAutospacing="0"/>
+        <w:ind w:left="708"/>
+        <w:rPr>
+          <w:rFonts w:ascii="Arial" w:hAnsi="Arial" w:cs="Arial"/>
+          <w:b/>
+          <w:shd w:val="clear" w:color="auto" w:fill="FFFFFF"/>
+        </w:rPr>
+      </w:pPr>
+    </w:p>
+    <w:p>
+      <w:pPr>
+        <w:pStyle w:val="NormalWeb"/>
+        <w:shd w:val="clear" w:color="auto" w:fill="FFFFFF"/>
+        <w:spacing w:before="180" w:beforeAutospacing="0" w:after="180" w:afterAutospacing="0"/>
+        <w:ind w:left="708"/>
+        <w:rPr>
+          <w:rFonts w:ascii="Arial" w:hAnsi="Arial" w:cs="Arial"/>
+          <w:b/>
+          <w:shd w:val="clear" w:color="auto" w:fill="FFFFFF"/>
+        </w:rPr>
+      </w:pPr>
+    </w:p>
+    <w:p>
+      <w:pPr>
+        <w:pStyle w:val="NormalWeb"/>
+        <w:shd w:val="clear" w:color="auto" w:fill="FFFFFF"/>
+        <w:spacing w:before="180" w:beforeAutospacing="0" w:after="180" w:afterAutospacing="0"/>
+        <w:ind w:left="708"/>
+        <w:rPr>
+          <w:rFonts w:ascii="Arial" w:hAnsi="Arial" w:cs="Arial"/>
+          <w:b/>
+          <w:shd w:val="clear" w:color="auto" w:fill="FFFFFF"/>
+        </w:rPr>
+      </w:pPr>
+    </w:p>
+    <w:p>
+      <w:pPr>
+        <w:pStyle w:val="NormalWeb"/>
+        <w:shd w:val="clear" w:color="auto" w:fill="FFFFFF"/>
+        <w:spacing w:before="180" w:beforeAutospacing="0" w:after="180" w:afterAutospacing="0"/>
+        <w:ind w:left="708"/>
+        <w:rPr>
+          <w:rFonts w:ascii="Arial" w:hAnsi="Arial" w:cs="Arial"/>
+          <w:b/>
+          <w:shd w:val="clear" w:color="auto" w:fill="FFFFFF"/>
+        </w:rPr>
+      </w:pPr>
+    </w:p>
+    <w:p>
+      <w:pPr>
+        <w:pStyle w:val="NormalWeb"/>
+        <w:shd w:val="clear" w:color="auto" w:fill="FFFFFF"/>
+        <w:spacing w:before="180" w:beforeAutospacing="0" w:after="180" w:afterAutospacing="0"/>
+        <w:ind w:left="708"/>
+        <w:rPr>
+          <w:rFonts w:ascii="Arial" w:hAnsi="Arial" w:cs="Arial"/>
+          <w:b/>
+          <w:shd w:val="clear" w:color="auto" w:fill="FFFFFF"/>
+        </w:rPr>
+      </w:pPr>
+    </w:p>
+    <w:p>
+      <w:pPr>
+        <w:pStyle w:val="NormalWeb"/>
+        <w:shd w:val="clear" w:color="auto" w:fill="FFFFFF"/>
+        <w:spacing w:before="180" w:beforeAutospacing="0" w:after="180" w:afterAutospacing="0"/>
+        <w:ind w:left="708"/>
+        <w:rPr>
+          <w:rFonts w:ascii="Arial" w:hAnsi="Arial" w:cs="Arial"/>
+          <w:b/>
+          <w:shd w:val="clear" w:color="auto" w:fill="FFFFFF"/>
+        </w:rPr>
+      </w:pPr>
+    </w:p>
+    <w:p>
+      <w:pPr>
+        <w:spacing w:line="360" w:lineRule="auto"/>
+        <w:ind w:firstLine="709"/>
+        <w:jc w:val="both"/>
+        <w:rPr>
+          <w:rFonts w:ascii="Arial" w:hAnsi="Arial" w:cs="Arial"/>
+          <w:b/>
+          <w:sz w:val="24"/>
+          <w:szCs w:val="24"/>
+          <w:shd w:val="clear" w:color="auto" w:fill="FFFFFF"/>
+        </w:rPr>
+      </w:pPr>
+      <w:r>
+        <w:rPr>
+          <w:rFonts w:ascii="Arial" w:hAnsi="Arial" w:cs="Arial"/>
+          <w:b/>
+          <w:sz w:val="24"/>
+          <w:szCs w:val="24"/>
+          <w:shd w:val="clear" w:color="auto" w:fill="FFFFFF"/>
+        </w:rPr>
+        <w:lastRenderedPageBreak/>
+        <w:t>TABELA PREENCHIDA</w:t>
+      </w:r>
+    </w:p>
+    <w:p>
+      <w:pPr>
+        <w:spacing w:line="360" w:lineRule="auto"/>
+        <w:ind w:firstLine="709"/>
+        <w:jc w:val="both"/>
+        <w:rPr>
+          <w:rFonts w:ascii="Arial" w:hAnsi="Arial" w:cs="Arial"/>
+          <w:b/>
+          <w:sz w:val="24"/>
+          <w:szCs w:val="24"/>
+          <w:shd w:val="clear" w:color="auto" w:fill="FFFFFF"/>
+        </w:rPr>
+      </w:pPr>
+    </w:p>
+    <w:p>
+      <w:pPr>
+        <w:pStyle w:val="NormalWeb"/>
+        <w:shd w:val="clear" w:color="auto" w:fill="FFFFFF"/>
+        <w:spacing w:before="180" w:beforeAutospacing="0" w:after="180" w:afterAutospacing="0"/>
+        <w:ind w:left="708"/>
+        <w:rPr>
+          <w:rFonts w:ascii="Arial" w:hAnsi="Arial" w:cs="Arial"/>
+          <w:b/>
+          <w:shd w:val="clear" w:color="auto" w:fill="FFFFFF"/>
+        </w:rPr>
+      </w:pPr>
+      <w:r>
+        <w:rPr>
+          <w:noProof/>
+        </w:rPr>
         <w:drawing>
-          <wp:inline distT="0" distB="0" distL="0" distR="0" wp14:anchorId="5A32A0D9" wp14:editId="63518124">
+          <wp:inline distT="0" distB="0" distL="0" distR="0" wp14:anchorId="59A8FA3A" wp14:editId="34692AF2">
             <wp:extent cx="4914900" cy="4714875"/>
-            <wp:effectExtent l="0" t="0" r="0" b="9525"/>
-            <wp:docPr id="1" name="Imagem 1"/>
+            <wp:effectExtent l="0" t="0" r="0" b="0"/>
+            <wp:docPr id="3" name="Imagem 3"/>
             <wp:cNvGraphicFramePr>
               <a:graphicFrameLocks xmlns:a="http://schemas.openxmlformats.org/drawingml/2006/main" noChangeAspect="1"/>
             </wp:cNvGraphicFramePr>
@@ -945,16 +1818,25 @@
               <a:graphicData uri="http://schemas.openxmlformats.org/drawingml/2006/picture">
                 <pic:pic xmlns:pic="http://schemas.openxmlformats.org/drawingml/2006/picture">
                   <pic:nvPicPr>
-                    <pic:cNvPr id="1" name=""/>
-                    <pic:cNvPicPr/>
+                    <pic:cNvPr id="0" name="Picture 3"/>
+                    <pic:cNvPicPr>
+                      <a:picLocks noChangeAspect="1" noChangeArrowheads="1"/>
+                    </pic:cNvPicPr>
                   </pic:nvPicPr>
                   <pic:blipFill>
-                    <a:blip r:embed="rId8"/>
+                    <a:blip r:embed="rId8">
+                      <a:extLst>
+                        <a:ext uri="{28A0092B-C50C-407E-A947-70E740481C1C}">
+                          <a14:useLocalDpi xmlns:a14="http://schemas.microsoft.com/office/drawing/2010/main" val="0"/>
+                        </a:ext>
+                      </a:extLst>
+                    </a:blip>
+                    <a:srcRect/>
                     <a:stretch>
                       <a:fillRect/>
                     </a:stretch>
                   </pic:blipFill>
-                  <pic:spPr>
+                  <pic:spPr bwMode="auto">
                     <a:xfrm>
                       <a:off x="0" y="0"/>
                       <a:ext cx="4914900" cy="4714875"/>
@@ -962,6 +1844,10 @@
                     <a:prstGeom prst="rect">
                       <a:avLst/>
                     </a:prstGeom>
+                    <a:noFill/>
+                    <a:ln>
+                      <a:noFill/>
+                    </a:ln>
                   </pic:spPr>
                 </pic:pic>
               </a:graphicData>
@@ -972,6 +1858,32 @@
     </w:p>
     <w:p>
       <w:pPr>
+        <w:pStyle w:val="NormalWeb"/>
+        <w:shd w:val="clear" w:color="auto" w:fill="FFFFFF"/>
+        <w:spacing w:before="180" w:beforeAutospacing="0" w:after="180" w:afterAutospacing="0"/>
+        <w:ind w:left="708"/>
+        <w:rPr>
+          <w:rFonts w:ascii="Arial" w:hAnsi="Arial" w:cs="Arial"/>
+          <w:b/>
+          <w:shd w:val="clear" w:color="auto" w:fill="FFFFFF"/>
+        </w:rPr>
+      </w:pPr>
+    </w:p>
+    <w:p>
+      <w:pPr>
+        <w:pStyle w:val="NormalWeb"/>
+        <w:shd w:val="clear" w:color="auto" w:fill="FFFFFF"/>
+        <w:spacing w:before="180" w:beforeAutospacing="0" w:after="180" w:afterAutospacing="0"/>
+        <w:ind w:left="708"/>
+        <w:rPr>
+          <w:rFonts w:ascii="Arial" w:hAnsi="Arial" w:cs="Arial"/>
+          <w:b/>
+          <w:shd w:val="clear" w:color="auto" w:fill="FFFFFF"/>
+        </w:rPr>
+      </w:pPr>
+    </w:p>
+    <w:p>
+      <w:pPr>
         <w:tabs>
           <w:tab w:val="left" w:pos="2508"/>
         </w:tabs>
@@ -989,6 +1901,176 @@
     </w:p>
     <w:p>
       <w:pPr>
+        <w:tabs>
+          <w:tab w:val="left" w:pos="2508"/>
+        </w:tabs>
+        <w:spacing w:line="360" w:lineRule="auto"/>
+        <w:ind w:firstLine="709"/>
+        <w:jc w:val="both"/>
+        <w:rPr>
+          <w:rFonts w:ascii="Arial" w:hAnsi="Arial" w:cs="Arial"/>
+          <w:b/>
+          <w:sz w:val="24"/>
+          <w:szCs w:val="24"/>
+          <w:shd w:val="clear" w:color="auto" w:fill="FFFFFF"/>
+        </w:rPr>
+      </w:pPr>
+    </w:p>
+    <w:p>
+      <w:pPr>
+        <w:tabs>
+          <w:tab w:val="left" w:pos="2508"/>
+        </w:tabs>
+        <w:spacing w:line="360" w:lineRule="auto"/>
+        <w:ind w:firstLine="709"/>
+        <w:jc w:val="both"/>
+        <w:rPr>
+          <w:rFonts w:ascii="Arial" w:hAnsi="Arial" w:cs="Arial"/>
+          <w:b/>
+          <w:sz w:val="24"/>
+          <w:szCs w:val="24"/>
+          <w:shd w:val="clear" w:color="auto" w:fill="FFFFFF"/>
+        </w:rPr>
+      </w:pPr>
+    </w:p>
+    <w:p>
+      <w:pPr>
+        <w:tabs>
+          <w:tab w:val="left" w:pos="2508"/>
+        </w:tabs>
+        <w:spacing w:line="360" w:lineRule="auto"/>
+        <w:ind w:firstLine="709"/>
+        <w:jc w:val="both"/>
+        <w:rPr>
+          <w:rFonts w:ascii="Arial" w:hAnsi="Arial" w:cs="Arial"/>
+          <w:b/>
+          <w:sz w:val="24"/>
+          <w:szCs w:val="24"/>
+          <w:shd w:val="clear" w:color="auto" w:fill="FFFFFF"/>
+        </w:rPr>
+      </w:pPr>
+    </w:p>
+    <w:p>
+      <w:pPr>
+        <w:tabs>
+          <w:tab w:val="left" w:pos="2508"/>
+        </w:tabs>
+        <w:spacing w:line="360" w:lineRule="auto"/>
+        <w:ind w:firstLine="709"/>
+        <w:jc w:val="both"/>
+        <w:rPr>
+          <w:rFonts w:ascii="Arial" w:hAnsi="Arial" w:cs="Arial"/>
+          <w:b/>
+          <w:sz w:val="24"/>
+          <w:szCs w:val="24"/>
+          <w:shd w:val="clear" w:color="auto" w:fill="FFFFFF"/>
+        </w:rPr>
+      </w:pPr>
+    </w:p>
+    <w:p>
+      <w:pPr>
+        <w:tabs>
+          <w:tab w:val="left" w:pos="2508"/>
+        </w:tabs>
+        <w:spacing w:line="360" w:lineRule="auto"/>
+        <w:ind w:firstLine="709"/>
+        <w:jc w:val="both"/>
+        <w:rPr>
+          <w:rFonts w:ascii="Arial" w:hAnsi="Arial" w:cs="Arial"/>
+          <w:b/>
+          <w:sz w:val="24"/>
+          <w:szCs w:val="24"/>
+          <w:shd w:val="clear" w:color="auto" w:fill="FFFFFF"/>
+        </w:rPr>
+      </w:pPr>
+    </w:p>
+    <w:p>
+      <w:pPr>
+        <w:tabs>
+          <w:tab w:val="left" w:pos="2508"/>
+        </w:tabs>
+        <w:spacing w:line="360" w:lineRule="auto"/>
+        <w:ind w:firstLine="709"/>
+        <w:jc w:val="both"/>
+        <w:rPr>
+          <w:rFonts w:ascii="Arial" w:hAnsi="Arial" w:cs="Arial"/>
+          <w:b/>
+          <w:sz w:val="24"/>
+          <w:szCs w:val="24"/>
+          <w:shd w:val="clear" w:color="auto" w:fill="FFFFFF"/>
+        </w:rPr>
+      </w:pPr>
+    </w:p>
+    <w:p>
+      <w:pPr>
+        <w:tabs>
+          <w:tab w:val="left" w:pos="2508"/>
+        </w:tabs>
+        <w:spacing w:line="360" w:lineRule="auto"/>
+        <w:ind w:firstLine="709"/>
+        <w:jc w:val="both"/>
+        <w:rPr>
+          <w:rFonts w:ascii="Arial" w:hAnsi="Arial" w:cs="Arial"/>
+          <w:b/>
+          <w:sz w:val="24"/>
+          <w:szCs w:val="24"/>
+          <w:shd w:val="clear" w:color="auto" w:fill="FFFFFF"/>
+        </w:rPr>
+      </w:pPr>
+    </w:p>
+    <w:p>
+      <w:pPr>
+        <w:tabs>
+          <w:tab w:val="left" w:pos="2508"/>
+        </w:tabs>
+        <w:spacing w:line="360" w:lineRule="auto"/>
+        <w:ind w:firstLine="709"/>
+        <w:jc w:val="both"/>
+        <w:rPr>
+          <w:rFonts w:ascii="Arial" w:hAnsi="Arial" w:cs="Arial"/>
+          <w:b/>
+          <w:sz w:val="24"/>
+          <w:szCs w:val="24"/>
+          <w:shd w:val="clear" w:color="auto" w:fill="FFFFFF"/>
+        </w:rPr>
+      </w:pPr>
+    </w:p>
+    <w:p>
+      <w:pPr>
+        <w:tabs>
+          <w:tab w:val="left" w:pos="2508"/>
+        </w:tabs>
+        <w:spacing w:line="360" w:lineRule="auto"/>
+        <w:ind w:firstLine="709"/>
+        <w:jc w:val="both"/>
+        <w:rPr>
+          <w:rFonts w:ascii="Arial" w:hAnsi="Arial" w:cs="Arial"/>
+          <w:b/>
+          <w:sz w:val="24"/>
+          <w:szCs w:val="24"/>
+          <w:shd w:val="clear" w:color="auto" w:fill="FFFFFF"/>
+        </w:rPr>
+      </w:pPr>
+    </w:p>
+    <w:p>
+      <w:pPr>
+        <w:tabs>
+          <w:tab w:val="left" w:pos="2508"/>
+        </w:tabs>
+        <w:spacing w:line="360" w:lineRule="auto"/>
+        <w:ind w:firstLine="709"/>
+        <w:jc w:val="both"/>
+        <w:rPr>
+          <w:rFonts w:ascii="Arial" w:hAnsi="Arial" w:cs="Arial"/>
+          <w:b/>
+          <w:sz w:val="24"/>
+          <w:szCs w:val="24"/>
+          <w:shd w:val="clear" w:color="auto" w:fill="FFFFFF"/>
+        </w:rPr>
+      </w:pPr>
+    </w:p>
+    <w:p>
+      <w:pPr>
         <w:pStyle w:val="NormalWeb"/>
         <w:shd w:val="clear" w:color="auto" w:fill="FFFFFF"/>
         <w:spacing w:before="0" w:beforeAutospacing="0" w:after="0" w:afterAutospacing="0" w:line="360" w:lineRule="auto"/>
@@ -1006,7 +2088,1144 @@
           <w:b/>
         </w:rPr>
         <w:lastRenderedPageBreak/>
-        <w:t>REFERENCIAS</w:t>
+        <w:t>RESUMO</w:t>
+      </w:r>
+    </w:p>
+    <w:p>
+      <w:pPr>
+        <w:pStyle w:val="NormalWeb"/>
+        <w:shd w:val="clear" w:color="auto" w:fill="FFFFFF"/>
+        <w:spacing w:before="0" w:beforeAutospacing="0" w:after="0" w:afterAutospacing="0" w:line="360" w:lineRule="auto"/>
+        <w:ind w:firstLine="709"/>
+        <w:jc w:val="both"/>
+        <w:textAlignment w:val="baseline"/>
+        <w:rPr>
+          <w:rFonts w:ascii="Arial" w:hAnsi="Arial" w:cs="Arial"/>
+          <w:b/>
+        </w:rPr>
+      </w:pPr>
+    </w:p>
+    <w:p>
+      <w:pPr>
+        <w:ind w:firstLine="708"/>
+        <w:rPr>
+          <w:rFonts w:ascii="Arial" w:hAnsi="Arial" w:cs="Arial"/>
+          <w:sz w:val="24"/>
+          <w:szCs w:val="24"/>
+        </w:rPr>
+      </w:pPr>
+      <w:r>
+        <w:rPr>
+          <w:rFonts w:ascii="Arial" w:hAnsi="Arial" w:cs="Arial"/>
+          <w:b/>
+          <w:bCs/>
+          <w:sz w:val="24"/>
+          <w:szCs w:val="24"/>
+        </w:rPr>
+        <w:t>ITEM 1</w:t>
+      </w:r>
+      <w:r>
+        <w:rPr>
+          <w:rFonts w:ascii="Arial" w:hAnsi="Arial" w:cs="Arial"/>
+          <w:sz w:val="24"/>
+          <w:szCs w:val="24"/>
+        </w:rPr>
+        <w:t xml:space="preserve"> - </w:t>
+      </w:r>
+      <w:r>
+        <w:rPr>
+          <w:rFonts w:ascii="Arial" w:hAnsi="Arial" w:cs="Arial"/>
+          <w:sz w:val="24"/>
+          <w:szCs w:val="24"/>
+        </w:rPr>
+        <w:t xml:space="preserve">Container verifica se a solicitação é para um </w:t>
+      </w:r>
+      <w:proofErr w:type="spellStart"/>
+      <w:r>
+        <w:rPr>
+          <w:rFonts w:ascii="Arial" w:hAnsi="Arial" w:cs="Arial"/>
+          <w:sz w:val="24"/>
+          <w:szCs w:val="24"/>
+        </w:rPr>
+        <w:t>servlet</w:t>
+      </w:r>
+      <w:proofErr w:type="spellEnd"/>
+      <w:r>
+        <w:rPr>
+          <w:rFonts w:ascii="Arial" w:hAnsi="Arial" w:cs="Arial"/>
+          <w:sz w:val="24"/>
+          <w:szCs w:val="24"/>
+        </w:rPr>
+        <w:t>, se for, cria-se os objetos response (</w:t>
+      </w:r>
+      <w:proofErr w:type="spellStart"/>
+      <w:r>
+        <w:rPr>
+          <w:rFonts w:ascii="Arial" w:hAnsi="Arial" w:cs="Arial"/>
+          <w:sz w:val="24"/>
+          <w:szCs w:val="24"/>
+        </w:rPr>
+        <w:t>HttpServletResponse</w:t>
+      </w:r>
+      <w:proofErr w:type="spellEnd"/>
+      <w:r>
+        <w:rPr>
+          <w:rFonts w:ascii="Arial" w:hAnsi="Arial" w:cs="Arial"/>
+          <w:sz w:val="24"/>
+          <w:szCs w:val="24"/>
+        </w:rPr>
+        <w:t xml:space="preserve">) e </w:t>
+      </w:r>
+      <w:proofErr w:type="spellStart"/>
+      <w:r>
+        <w:rPr>
+          <w:rFonts w:ascii="Arial" w:hAnsi="Arial" w:cs="Arial"/>
+          <w:sz w:val="24"/>
+          <w:szCs w:val="24"/>
+        </w:rPr>
+        <w:t>request</w:t>
+      </w:r>
+      <w:proofErr w:type="spellEnd"/>
+      <w:r>
+        <w:rPr>
+          <w:rFonts w:ascii="Arial" w:hAnsi="Arial" w:cs="Arial"/>
+          <w:sz w:val="24"/>
+          <w:szCs w:val="24"/>
+        </w:rPr>
+        <w:t xml:space="preserve"> </w:t>
+      </w:r>
+      <w:r>
+        <w:rPr>
+          <w:rFonts w:ascii="Arial" w:hAnsi="Arial" w:cs="Arial"/>
+          <w:sz w:val="24"/>
+          <w:szCs w:val="24"/>
+        </w:rPr>
+        <w:t>(</w:t>
+      </w:r>
+      <w:proofErr w:type="spellStart"/>
+      <w:r>
+        <w:rPr>
+          <w:rFonts w:ascii="Arial" w:hAnsi="Arial" w:cs="Arial"/>
+          <w:sz w:val="24"/>
+          <w:szCs w:val="24"/>
+        </w:rPr>
+        <w:t>HttpServletRequest</w:t>
+      </w:r>
+      <w:proofErr w:type="spellEnd"/>
+      <w:r>
+        <w:rPr>
+          <w:rFonts w:ascii="Arial" w:hAnsi="Arial" w:cs="Arial"/>
+          <w:sz w:val="24"/>
+          <w:szCs w:val="24"/>
+        </w:rPr>
+        <w:t>)</w:t>
+      </w:r>
+      <w:r>
+        <w:rPr>
+          <w:rFonts w:ascii="Arial" w:hAnsi="Arial" w:cs="Arial"/>
+          <w:sz w:val="24"/>
+          <w:szCs w:val="24"/>
+        </w:rPr>
+        <w:t>.</w:t>
+      </w:r>
+    </w:p>
+    <w:p>
+      <w:pPr>
+        <w:ind w:firstLine="708"/>
+        <w:rPr>
+          <w:rFonts w:ascii="Arial" w:hAnsi="Arial" w:cs="Arial"/>
+          <w:sz w:val="24"/>
+          <w:szCs w:val="24"/>
+        </w:rPr>
+      </w:pPr>
+    </w:p>
+    <w:p>
+      <w:pPr>
+        <w:ind w:firstLine="708"/>
+        <w:rPr>
+          <w:rFonts w:ascii="Arial" w:hAnsi="Arial" w:cs="Arial"/>
+          <w:sz w:val="24"/>
+          <w:szCs w:val="24"/>
+        </w:rPr>
+      </w:pPr>
+      <w:r>
+        <w:rPr>
+          <w:rFonts w:ascii="Arial" w:hAnsi="Arial" w:cs="Arial"/>
+          <w:b/>
+          <w:bCs/>
+          <w:sz w:val="24"/>
+          <w:szCs w:val="24"/>
+        </w:rPr>
+        <w:t>ITEM 2</w:t>
+      </w:r>
+      <w:r>
+        <w:rPr>
+          <w:rFonts w:ascii="Arial" w:hAnsi="Arial" w:cs="Arial"/>
+          <w:sz w:val="24"/>
+          <w:szCs w:val="24"/>
+        </w:rPr>
+        <w:t xml:space="preserve"> - </w:t>
+      </w:r>
+      <w:r>
+        <w:rPr>
+          <w:rFonts w:ascii="Arial" w:hAnsi="Arial" w:cs="Arial"/>
+          <w:sz w:val="24"/>
+          <w:szCs w:val="24"/>
+        </w:rPr>
+        <w:t xml:space="preserve">Container localiza o </w:t>
+      </w:r>
+      <w:proofErr w:type="spellStart"/>
+      <w:r>
+        <w:rPr>
+          <w:rFonts w:ascii="Arial" w:hAnsi="Arial" w:cs="Arial"/>
+          <w:sz w:val="24"/>
+          <w:szCs w:val="24"/>
+        </w:rPr>
+        <w:t>servlet</w:t>
+      </w:r>
+      <w:proofErr w:type="spellEnd"/>
+      <w:r>
+        <w:rPr>
+          <w:rFonts w:ascii="Arial" w:hAnsi="Arial" w:cs="Arial"/>
+          <w:sz w:val="24"/>
+          <w:szCs w:val="24"/>
+        </w:rPr>
+        <w:t xml:space="preserve"> baseado na solicitação, onde é criada ou alocada um thread para a</w:t>
+      </w:r>
+      <w:r>
+        <w:rPr>
+          <w:rFonts w:ascii="Arial" w:hAnsi="Arial" w:cs="Arial"/>
+          <w:sz w:val="24"/>
+          <w:szCs w:val="24"/>
+        </w:rPr>
+        <w:t xml:space="preserve"> </w:t>
+      </w:r>
+      <w:r>
+        <w:rPr>
+          <w:rFonts w:ascii="Arial" w:hAnsi="Arial" w:cs="Arial"/>
+          <w:sz w:val="24"/>
+          <w:szCs w:val="24"/>
+        </w:rPr>
+        <w:t xml:space="preserve">solicitação, chamando o método </w:t>
+      </w:r>
+      <w:proofErr w:type="spellStart"/>
+      <w:proofErr w:type="gramStart"/>
+      <w:r>
+        <w:rPr>
+          <w:rFonts w:ascii="Arial" w:hAnsi="Arial" w:cs="Arial"/>
+          <w:sz w:val="24"/>
+          <w:szCs w:val="24"/>
+        </w:rPr>
+        <w:t>service</w:t>
+      </w:r>
+      <w:proofErr w:type="spellEnd"/>
+      <w:r>
+        <w:rPr>
+          <w:rFonts w:ascii="Arial" w:hAnsi="Arial" w:cs="Arial"/>
+          <w:sz w:val="24"/>
+          <w:szCs w:val="24"/>
+        </w:rPr>
+        <w:t>(</w:t>
+      </w:r>
+      <w:proofErr w:type="gramEnd"/>
+      <w:r>
+        <w:rPr>
+          <w:rFonts w:ascii="Arial" w:hAnsi="Arial" w:cs="Arial"/>
+          <w:sz w:val="24"/>
+          <w:szCs w:val="24"/>
+        </w:rPr>
+        <w:t xml:space="preserve">) do </w:t>
+      </w:r>
+      <w:proofErr w:type="spellStart"/>
+      <w:r>
+        <w:rPr>
+          <w:rFonts w:ascii="Arial" w:hAnsi="Arial" w:cs="Arial"/>
+          <w:sz w:val="24"/>
+          <w:szCs w:val="24"/>
+        </w:rPr>
+        <w:t>servlet</w:t>
+      </w:r>
+      <w:proofErr w:type="spellEnd"/>
+      <w:r>
+        <w:rPr>
+          <w:rFonts w:ascii="Arial" w:hAnsi="Arial" w:cs="Arial"/>
+          <w:sz w:val="24"/>
+          <w:szCs w:val="24"/>
+        </w:rPr>
+        <w:t xml:space="preserve">, que passa como argumento os dois objetos </w:t>
+      </w:r>
+      <w:proofErr w:type="spellStart"/>
+      <w:r>
+        <w:rPr>
+          <w:rFonts w:ascii="Arial" w:hAnsi="Arial" w:cs="Arial"/>
+          <w:sz w:val="24"/>
+          <w:szCs w:val="24"/>
+        </w:rPr>
+        <w:t>request</w:t>
+      </w:r>
+      <w:proofErr w:type="spellEnd"/>
+      <w:r>
+        <w:rPr>
+          <w:rFonts w:ascii="Arial" w:hAnsi="Arial" w:cs="Arial"/>
+          <w:sz w:val="24"/>
+          <w:szCs w:val="24"/>
+        </w:rPr>
+        <w:t xml:space="preserve"> </w:t>
+      </w:r>
+      <w:r>
+        <w:rPr>
+          <w:rFonts w:ascii="Arial" w:hAnsi="Arial" w:cs="Arial"/>
+          <w:sz w:val="24"/>
+          <w:szCs w:val="24"/>
+        </w:rPr>
+        <w:t>e response.</w:t>
+      </w:r>
+    </w:p>
+    <w:p>
+      <w:pPr>
+        <w:ind w:firstLine="708"/>
+        <w:rPr>
+          <w:rFonts w:ascii="Arial" w:hAnsi="Arial" w:cs="Arial"/>
+          <w:sz w:val="24"/>
+          <w:szCs w:val="24"/>
+        </w:rPr>
+      </w:pPr>
+    </w:p>
+    <w:p>
+      <w:pPr>
+        <w:ind w:firstLine="708"/>
+        <w:rPr>
+          <w:rFonts w:ascii="Arial" w:hAnsi="Arial" w:cs="Arial"/>
+          <w:sz w:val="24"/>
+          <w:szCs w:val="24"/>
+        </w:rPr>
+      </w:pPr>
+      <w:r>
+        <w:rPr>
+          <w:rFonts w:ascii="Arial" w:hAnsi="Arial" w:cs="Arial"/>
+          <w:b/>
+          <w:bCs/>
+          <w:sz w:val="24"/>
+          <w:szCs w:val="24"/>
+        </w:rPr>
+        <w:t>ITEM 3</w:t>
+      </w:r>
+      <w:r>
+        <w:rPr>
+          <w:rFonts w:ascii="Arial" w:hAnsi="Arial" w:cs="Arial"/>
+          <w:sz w:val="24"/>
+          <w:szCs w:val="24"/>
+        </w:rPr>
+        <w:t xml:space="preserve"> -</w:t>
+      </w:r>
+      <w:r>
+        <w:rPr>
+          <w:rFonts w:ascii="Arial" w:hAnsi="Arial" w:cs="Arial"/>
+          <w:sz w:val="24"/>
+          <w:szCs w:val="24"/>
+        </w:rPr>
+        <w:t xml:space="preserve"> O Container inicia uma </w:t>
+      </w:r>
+      <w:proofErr w:type="gramStart"/>
+      <w:r>
+        <w:rPr>
+          <w:rFonts w:ascii="Arial" w:hAnsi="Arial" w:cs="Arial"/>
+          <w:sz w:val="24"/>
+          <w:szCs w:val="24"/>
+        </w:rPr>
+        <w:t>nova thread</w:t>
+      </w:r>
+      <w:proofErr w:type="gramEnd"/>
+      <w:r>
+        <w:rPr>
+          <w:rFonts w:ascii="Arial" w:hAnsi="Arial" w:cs="Arial"/>
+          <w:sz w:val="24"/>
+          <w:szCs w:val="24"/>
+        </w:rPr>
+        <w:t xml:space="preserve"> ou aloca um</w:t>
+      </w:r>
+      <w:r>
+        <w:rPr>
+          <w:rFonts w:ascii="Arial" w:hAnsi="Arial" w:cs="Arial"/>
+          <w:sz w:val="24"/>
+          <w:szCs w:val="24"/>
+        </w:rPr>
+        <w:t>a</w:t>
+      </w:r>
+      <w:r>
+        <w:rPr>
+          <w:rFonts w:ascii="Arial" w:hAnsi="Arial" w:cs="Arial"/>
+          <w:sz w:val="24"/>
+          <w:szCs w:val="24"/>
+        </w:rPr>
+        <w:t xml:space="preserve"> thread de pool, onde é ativado o método </w:t>
+      </w:r>
+      <w:proofErr w:type="spellStart"/>
+      <w:r>
+        <w:rPr>
+          <w:rFonts w:ascii="Arial" w:hAnsi="Arial" w:cs="Arial"/>
+          <w:sz w:val="24"/>
+          <w:szCs w:val="24"/>
+        </w:rPr>
+        <w:t>service</w:t>
+      </w:r>
+      <w:proofErr w:type="spellEnd"/>
+      <w:r>
+        <w:rPr>
+          <w:rFonts w:ascii="Arial" w:hAnsi="Arial" w:cs="Arial"/>
+          <w:sz w:val="24"/>
+          <w:szCs w:val="24"/>
+        </w:rPr>
+        <w:t>.</w:t>
+      </w:r>
+    </w:p>
+    <w:p>
+      <w:pPr>
+        <w:ind w:firstLine="708"/>
+        <w:rPr>
+          <w:rFonts w:ascii="Arial" w:hAnsi="Arial" w:cs="Arial"/>
+          <w:sz w:val="24"/>
+          <w:szCs w:val="24"/>
+        </w:rPr>
+      </w:pPr>
+    </w:p>
+    <w:p>
+      <w:pPr>
+        <w:ind w:firstLine="708"/>
+        <w:rPr>
+          <w:rFonts w:ascii="Arial" w:hAnsi="Arial" w:cs="Arial"/>
+          <w:sz w:val="24"/>
+          <w:szCs w:val="24"/>
+        </w:rPr>
+      </w:pPr>
+      <w:r>
+        <w:rPr>
+          <w:rFonts w:ascii="Arial" w:hAnsi="Arial" w:cs="Arial"/>
+          <w:b/>
+          <w:bCs/>
+          <w:sz w:val="24"/>
+          <w:szCs w:val="24"/>
+        </w:rPr>
+        <w:t>ITEM 4</w:t>
+      </w:r>
+      <w:r>
+        <w:rPr>
+          <w:rFonts w:ascii="Arial" w:hAnsi="Arial" w:cs="Arial"/>
+          <w:sz w:val="24"/>
+          <w:szCs w:val="24"/>
+        </w:rPr>
+        <w:t xml:space="preserve"> - </w:t>
+      </w:r>
+      <w:r>
+        <w:rPr>
+          <w:rFonts w:ascii="Arial" w:hAnsi="Arial" w:cs="Arial"/>
+          <w:sz w:val="24"/>
+          <w:szCs w:val="24"/>
+        </w:rPr>
+        <w:t>O principal objetivo é receber chamadas HTTP, sendo processada e devolvida uma resposta para o</w:t>
+      </w:r>
+      <w:r>
+        <w:rPr>
+          <w:rFonts w:ascii="Arial" w:hAnsi="Arial" w:cs="Arial"/>
+          <w:sz w:val="24"/>
+          <w:szCs w:val="24"/>
+        </w:rPr>
+        <w:t xml:space="preserve"> </w:t>
+      </w:r>
+      <w:r>
+        <w:rPr>
+          <w:rFonts w:ascii="Arial" w:hAnsi="Arial" w:cs="Arial"/>
+          <w:sz w:val="24"/>
+          <w:szCs w:val="24"/>
+        </w:rPr>
+        <w:t>cliente. Processo termina com a thread, e o Container converte o objeto response em uma resposta HTTP</w:t>
+      </w:r>
+      <w:r>
+        <w:rPr>
+          <w:rFonts w:ascii="Arial" w:hAnsi="Arial" w:cs="Arial"/>
+          <w:sz w:val="24"/>
+          <w:szCs w:val="24"/>
+        </w:rPr>
+        <w:t>.</w:t>
+      </w:r>
+    </w:p>
+    <w:p>
+      <w:pPr>
+        <w:ind w:firstLine="708"/>
+        <w:rPr>
+          <w:rFonts w:ascii="Arial" w:hAnsi="Arial" w:cs="Arial"/>
+          <w:sz w:val="24"/>
+          <w:szCs w:val="24"/>
+        </w:rPr>
+      </w:pPr>
+    </w:p>
+    <w:p>
+      <w:pPr>
+        <w:ind w:firstLine="708"/>
+        <w:rPr>
+          <w:rFonts w:ascii="Arial" w:hAnsi="Arial" w:cs="Arial"/>
+          <w:sz w:val="24"/>
+          <w:szCs w:val="24"/>
+        </w:rPr>
+      </w:pPr>
+      <w:r>
+        <w:rPr>
+          <w:rFonts w:ascii="Arial" w:hAnsi="Arial" w:cs="Arial"/>
+          <w:b/>
+          <w:bCs/>
+          <w:sz w:val="24"/>
+          <w:szCs w:val="24"/>
+        </w:rPr>
+        <w:t>ITEM 5</w:t>
+      </w:r>
+      <w:r>
+        <w:rPr>
+          <w:rFonts w:ascii="Arial" w:hAnsi="Arial" w:cs="Arial"/>
+          <w:sz w:val="24"/>
+          <w:szCs w:val="24"/>
+        </w:rPr>
+        <w:t xml:space="preserve"> -</w:t>
+      </w:r>
+      <w:r>
+        <w:rPr>
+          <w:rFonts w:ascii="Arial" w:hAnsi="Arial" w:cs="Arial"/>
+          <w:sz w:val="24"/>
+          <w:szCs w:val="24"/>
+        </w:rPr>
+        <w:t xml:space="preserve"> O </w:t>
+      </w:r>
+      <w:proofErr w:type="spellStart"/>
+      <w:r>
+        <w:rPr>
+          <w:rFonts w:ascii="Arial" w:hAnsi="Arial" w:cs="Arial"/>
+          <w:sz w:val="24"/>
+          <w:szCs w:val="24"/>
+        </w:rPr>
+        <w:t>Tomcat</w:t>
+      </w:r>
+      <w:proofErr w:type="spellEnd"/>
+      <w:r>
+        <w:rPr>
+          <w:rFonts w:ascii="Arial" w:hAnsi="Arial" w:cs="Arial"/>
+          <w:sz w:val="24"/>
+          <w:szCs w:val="24"/>
+        </w:rPr>
+        <w:t>, um servidor especial, é um servidor web, sendo usado para solicitar serviços HTTP</w:t>
+      </w:r>
+      <w:r>
+        <w:rPr>
+          <w:rFonts w:ascii="Arial" w:hAnsi="Arial" w:cs="Arial"/>
+          <w:sz w:val="24"/>
+          <w:szCs w:val="24"/>
+        </w:rPr>
+        <w:t xml:space="preserve"> </w:t>
+      </w:r>
+      <w:r>
+        <w:rPr>
+          <w:rFonts w:ascii="Arial" w:hAnsi="Arial" w:cs="Arial"/>
+          <w:sz w:val="24"/>
+          <w:szCs w:val="24"/>
+        </w:rPr>
+        <w:t>processados. Todo Servidor Web por natureza, conhece o protocolo HTTP</w:t>
+      </w:r>
+      <w:r>
+        <w:rPr>
+          <w:rFonts w:ascii="Arial" w:hAnsi="Arial" w:cs="Arial"/>
+          <w:sz w:val="24"/>
+          <w:szCs w:val="24"/>
+        </w:rPr>
+        <w:t>.</w:t>
+      </w:r>
+    </w:p>
+    <w:p>
+      <w:pPr>
+        <w:ind w:firstLine="708"/>
+        <w:rPr>
+          <w:rFonts w:ascii="Arial" w:hAnsi="Arial" w:cs="Arial"/>
+          <w:sz w:val="24"/>
+          <w:szCs w:val="24"/>
+        </w:rPr>
+      </w:pPr>
+    </w:p>
+    <w:p>
+      <w:pPr>
+        <w:ind w:firstLine="708"/>
+        <w:rPr>
+          <w:rFonts w:ascii="Arial" w:hAnsi="Arial" w:cs="Arial"/>
+          <w:sz w:val="24"/>
+          <w:szCs w:val="24"/>
+        </w:rPr>
+      </w:pPr>
+      <w:r>
+        <w:rPr>
+          <w:rFonts w:ascii="Arial" w:hAnsi="Arial" w:cs="Arial"/>
+          <w:b/>
+          <w:bCs/>
+          <w:sz w:val="24"/>
+          <w:szCs w:val="24"/>
+        </w:rPr>
+        <w:t>ITEM 6</w:t>
+      </w:r>
+      <w:r>
+        <w:rPr>
+          <w:rFonts w:ascii="Arial" w:hAnsi="Arial" w:cs="Arial"/>
+          <w:sz w:val="24"/>
+          <w:szCs w:val="24"/>
+        </w:rPr>
+        <w:t xml:space="preserve"> - </w:t>
+      </w:r>
+      <w:r>
+        <w:rPr>
+          <w:rFonts w:ascii="Arial" w:hAnsi="Arial" w:cs="Arial"/>
+          <w:sz w:val="24"/>
+          <w:szCs w:val="24"/>
+        </w:rPr>
+        <w:t xml:space="preserve">Um </w:t>
+      </w:r>
+      <w:proofErr w:type="spellStart"/>
+      <w:r>
+        <w:rPr>
+          <w:rFonts w:ascii="Arial" w:hAnsi="Arial" w:cs="Arial"/>
+          <w:sz w:val="24"/>
+          <w:szCs w:val="24"/>
+        </w:rPr>
+        <w:t>servlet</w:t>
+      </w:r>
+      <w:proofErr w:type="spellEnd"/>
+      <w:r>
+        <w:rPr>
+          <w:rFonts w:ascii="Arial" w:hAnsi="Arial" w:cs="Arial"/>
+          <w:sz w:val="24"/>
+          <w:szCs w:val="24"/>
+        </w:rPr>
+        <w:t xml:space="preserve"> produz um documento XHTML como resposta, onde algumas partes são </w:t>
+      </w:r>
+      <w:proofErr w:type="spellStart"/>
+      <w:r>
+        <w:rPr>
+          <w:rFonts w:ascii="Arial" w:hAnsi="Arial" w:cs="Arial"/>
+          <w:sz w:val="24"/>
+          <w:szCs w:val="24"/>
+        </w:rPr>
+        <w:t>estaticas</w:t>
+      </w:r>
+      <w:proofErr w:type="spellEnd"/>
+      <w:r>
+        <w:rPr>
+          <w:rFonts w:ascii="Arial" w:hAnsi="Arial" w:cs="Arial"/>
+          <w:sz w:val="24"/>
+          <w:szCs w:val="24"/>
+        </w:rPr>
+        <w:t xml:space="preserve"> e geradas</w:t>
+      </w:r>
+      <w:r>
+        <w:rPr>
+          <w:rFonts w:ascii="Arial" w:hAnsi="Arial" w:cs="Arial"/>
+          <w:sz w:val="24"/>
+          <w:szCs w:val="24"/>
+        </w:rPr>
+        <w:t xml:space="preserve"> </w:t>
+      </w:r>
+      <w:r>
+        <w:rPr>
+          <w:rFonts w:ascii="Arial" w:hAnsi="Arial" w:cs="Arial"/>
+          <w:sz w:val="24"/>
+          <w:szCs w:val="24"/>
+        </w:rPr>
+        <w:t xml:space="preserve">por declarações de saída simples, enquanto outras partes são criadas dinamicamente quando o </w:t>
+      </w:r>
+      <w:proofErr w:type="spellStart"/>
+      <w:r>
+        <w:rPr>
+          <w:rFonts w:ascii="Arial" w:hAnsi="Arial" w:cs="Arial"/>
+          <w:sz w:val="24"/>
+          <w:szCs w:val="24"/>
+        </w:rPr>
+        <w:t>servlet</w:t>
+      </w:r>
+      <w:proofErr w:type="spellEnd"/>
+      <w:r>
+        <w:rPr>
+          <w:rFonts w:ascii="Arial" w:hAnsi="Arial" w:cs="Arial"/>
+          <w:sz w:val="24"/>
+          <w:szCs w:val="24"/>
+        </w:rPr>
+        <w:t xml:space="preserve"> </w:t>
+      </w:r>
+      <w:r>
+        <w:rPr>
+          <w:rFonts w:ascii="Arial" w:hAnsi="Arial" w:cs="Arial"/>
+          <w:sz w:val="24"/>
+          <w:szCs w:val="24"/>
+        </w:rPr>
+        <w:t>for chamado.</w:t>
+      </w:r>
+    </w:p>
+    <w:p>
+      <w:pPr>
+        <w:ind w:firstLine="708"/>
+        <w:rPr>
+          <w:rFonts w:ascii="Arial" w:hAnsi="Arial" w:cs="Arial"/>
+          <w:sz w:val="24"/>
+          <w:szCs w:val="24"/>
+        </w:rPr>
+      </w:pPr>
+    </w:p>
+    <w:p>
+      <w:pPr>
+        <w:ind w:firstLine="708"/>
+        <w:rPr>
+          <w:rFonts w:ascii="Arial" w:hAnsi="Arial" w:cs="Arial"/>
+          <w:sz w:val="24"/>
+          <w:szCs w:val="24"/>
+        </w:rPr>
+      </w:pPr>
+      <w:r>
+        <w:rPr>
+          <w:rFonts w:ascii="Arial" w:hAnsi="Arial" w:cs="Arial"/>
+          <w:b/>
+          <w:bCs/>
+          <w:sz w:val="24"/>
+          <w:szCs w:val="24"/>
+        </w:rPr>
+        <w:t>ITEM 7</w:t>
+      </w:r>
+      <w:r>
+        <w:rPr>
+          <w:rFonts w:ascii="Arial" w:hAnsi="Arial" w:cs="Arial"/>
+          <w:sz w:val="24"/>
+          <w:szCs w:val="24"/>
+        </w:rPr>
+        <w:t xml:space="preserve"> - </w:t>
+      </w:r>
+      <w:r>
+        <w:rPr>
+          <w:rFonts w:ascii="Arial" w:hAnsi="Arial" w:cs="Arial"/>
+          <w:sz w:val="24"/>
+          <w:szCs w:val="24"/>
+        </w:rPr>
+        <w:t xml:space="preserve">Container fornece o </w:t>
+      </w:r>
+      <w:proofErr w:type="spellStart"/>
+      <w:r>
+        <w:rPr>
+          <w:rFonts w:ascii="Arial" w:hAnsi="Arial" w:cs="Arial"/>
+          <w:sz w:val="24"/>
+          <w:szCs w:val="24"/>
+        </w:rPr>
+        <w:t>servlet</w:t>
+      </w:r>
+      <w:proofErr w:type="spellEnd"/>
+      <w:r>
+        <w:rPr>
+          <w:rFonts w:ascii="Arial" w:hAnsi="Arial" w:cs="Arial"/>
+          <w:sz w:val="24"/>
+          <w:szCs w:val="24"/>
+        </w:rPr>
+        <w:t xml:space="preserve"> e este por sua vez usa-o para imprimir o response</w:t>
+      </w:r>
+    </w:p>
+    <w:p>
+      <w:pPr>
+        <w:ind w:firstLine="708"/>
+        <w:rPr>
+          <w:rFonts w:ascii="Arial" w:hAnsi="Arial" w:cs="Arial"/>
+          <w:sz w:val="24"/>
+          <w:szCs w:val="24"/>
+        </w:rPr>
+      </w:pPr>
+    </w:p>
+    <w:p>
+      <w:pPr>
+        <w:ind w:firstLine="708"/>
+        <w:rPr>
+          <w:rFonts w:ascii="Arial" w:hAnsi="Arial" w:cs="Arial"/>
+          <w:sz w:val="24"/>
+          <w:szCs w:val="24"/>
+        </w:rPr>
+      </w:pPr>
+      <w:r>
+        <w:rPr>
+          <w:rFonts w:ascii="Arial" w:hAnsi="Arial" w:cs="Arial"/>
+          <w:b/>
+          <w:bCs/>
+          <w:sz w:val="24"/>
+          <w:szCs w:val="24"/>
+        </w:rPr>
+        <w:t>ITEM 8</w:t>
+      </w:r>
+      <w:r>
+        <w:rPr>
+          <w:rFonts w:ascii="Arial" w:hAnsi="Arial" w:cs="Arial"/>
+          <w:sz w:val="24"/>
+          <w:szCs w:val="24"/>
+        </w:rPr>
+        <w:t xml:space="preserve"> -</w:t>
+      </w:r>
+      <w:r>
+        <w:rPr>
+          <w:rFonts w:ascii="Arial" w:hAnsi="Arial" w:cs="Arial"/>
+          <w:sz w:val="24"/>
+          <w:szCs w:val="24"/>
+        </w:rPr>
+        <w:t xml:space="preserve"> Container encontra o </w:t>
+      </w:r>
+      <w:proofErr w:type="spellStart"/>
+      <w:r>
+        <w:rPr>
+          <w:rFonts w:ascii="Arial" w:hAnsi="Arial" w:cs="Arial"/>
+          <w:sz w:val="24"/>
+          <w:szCs w:val="24"/>
+        </w:rPr>
+        <w:t>servlet</w:t>
+      </w:r>
+      <w:proofErr w:type="spellEnd"/>
+      <w:r>
+        <w:rPr>
+          <w:rFonts w:ascii="Arial" w:hAnsi="Arial" w:cs="Arial"/>
+          <w:sz w:val="24"/>
+          <w:szCs w:val="24"/>
+        </w:rPr>
+        <w:t xml:space="preserve"> correto baseado na URL da requisição</w:t>
+      </w:r>
+      <w:r>
+        <w:rPr>
+          <w:rFonts w:ascii="Arial" w:hAnsi="Arial" w:cs="Arial"/>
+          <w:sz w:val="24"/>
+          <w:szCs w:val="24"/>
+        </w:rPr>
+        <w:t>.</w:t>
+      </w:r>
+    </w:p>
+    <w:p>
+      <w:pPr>
+        <w:ind w:firstLine="708"/>
+        <w:rPr>
+          <w:rFonts w:ascii="Arial" w:hAnsi="Arial" w:cs="Arial"/>
+          <w:sz w:val="24"/>
+          <w:szCs w:val="24"/>
+        </w:rPr>
+      </w:pPr>
+    </w:p>
+    <w:p>
+      <w:pPr>
+        <w:ind w:firstLine="708"/>
+        <w:rPr>
+          <w:rFonts w:ascii="Arial" w:hAnsi="Arial" w:cs="Arial"/>
+          <w:sz w:val="24"/>
+          <w:szCs w:val="24"/>
+        </w:rPr>
+      </w:pPr>
+      <w:r>
+        <w:rPr>
+          <w:rFonts w:ascii="Arial" w:hAnsi="Arial" w:cs="Arial"/>
+          <w:b/>
+          <w:bCs/>
+          <w:sz w:val="24"/>
+          <w:szCs w:val="24"/>
+        </w:rPr>
+        <w:t>ITEM 9</w:t>
+      </w:r>
+      <w:r>
+        <w:rPr>
+          <w:rFonts w:ascii="Arial" w:hAnsi="Arial" w:cs="Arial"/>
+          <w:sz w:val="24"/>
+          <w:szCs w:val="24"/>
+        </w:rPr>
+        <w:t xml:space="preserve"> - </w:t>
+      </w:r>
+      <w:r>
+        <w:rPr>
+          <w:rFonts w:ascii="Arial" w:hAnsi="Arial" w:cs="Arial"/>
+          <w:sz w:val="24"/>
+          <w:szCs w:val="24"/>
+        </w:rPr>
+        <w:t>As referências dos objetos de solicitação acabam saindo do escopo. Com isso, é executado um</w:t>
+      </w:r>
+      <w:r>
+        <w:rPr>
+          <w:rFonts w:ascii="Arial" w:hAnsi="Arial" w:cs="Arial"/>
+          <w:sz w:val="24"/>
+          <w:szCs w:val="24"/>
+        </w:rPr>
+        <w:t xml:space="preserve"> </w:t>
+      </w:r>
+      <w:r>
+        <w:rPr>
+          <w:rFonts w:ascii="Arial" w:hAnsi="Arial" w:cs="Arial"/>
+          <w:sz w:val="24"/>
+          <w:szCs w:val="24"/>
+        </w:rPr>
+        <w:t xml:space="preserve">processo de limpeza da memória, que são enviadas para o </w:t>
+      </w:r>
+      <w:proofErr w:type="spellStart"/>
+      <w:r>
+        <w:rPr>
+          <w:rFonts w:ascii="Arial" w:hAnsi="Arial" w:cs="Arial"/>
+          <w:sz w:val="24"/>
+          <w:szCs w:val="24"/>
+        </w:rPr>
+        <w:t>Garbage</w:t>
+      </w:r>
+      <w:proofErr w:type="spellEnd"/>
+      <w:r>
+        <w:rPr>
+          <w:rFonts w:ascii="Arial" w:hAnsi="Arial" w:cs="Arial"/>
+          <w:sz w:val="24"/>
+          <w:szCs w:val="24"/>
+        </w:rPr>
+        <w:t xml:space="preserve"> </w:t>
+      </w:r>
+      <w:proofErr w:type="spellStart"/>
+      <w:r>
+        <w:rPr>
+          <w:rFonts w:ascii="Arial" w:hAnsi="Arial" w:cs="Arial"/>
+          <w:sz w:val="24"/>
+          <w:szCs w:val="24"/>
+        </w:rPr>
+        <w:t>Collector</w:t>
+      </w:r>
+      <w:proofErr w:type="spellEnd"/>
+      <w:r>
+        <w:rPr>
+          <w:rFonts w:ascii="Arial" w:hAnsi="Arial" w:cs="Arial"/>
+          <w:sz w:val="24"/>
+          <w:szCs w:val="24"/>
+        </w:rPr>
+        <w:t>.</w:t>
+      </w:r>
+    </w:p>
+    <w:p>
+      <w:pPr>
+        <w:rPr>
+          <w:rFonts w:ascii="Arial" w:hAnsi="Arial" w:cs="Arial"/>
+          <w:sz w:val="24"/>
+          <w:szCs w:val="24"/>
+        </w:rPr>
+      </w:pPr>
+    </w:p>
+    <w:p>
+      <w:pPr>
+        <w:ind w:firstLine="708"/>
+        <w:rPr>
+          <w:rFonts w:ascii="Arial" w:hAnsi="Arial" w:cs="Arial"/>
+          <w:sz w:val="24"/>
+          <w:szCs w:val="24"/>
+        </w:rPr>
+      </w:pPr>
+      <w:r>
+        <w:rPr>
+          <w:rFonts w:ascii="Arial" w:hAnsi="Arial" w:cs="Arial"/>
+          <w:b/>
+          <w:bCs/>
+          <w:sz w:val="24"/>
+          <w:szCs w:val="24"/>
+        </w:rPr>
+        <w:t>ITEM 10</w:t>
+      </w:r>
+      <w:r>
+        <w:rPr>
+          <w:rFonts w:ascii="Arial" w:hAnsi="Arial" w:cs="Arial"/>
+          <w:sz w:val="24"/>
+          <w:szCs w:val="24"/>
+        </w:rPr>
+        <w:t xml:space="preserve"> - </w:t>
+      </w:r>
+      <w:r>
+        <w:rPr>
+          <w:rFonts w:ascii="Arial" w:hAnsi="Arial" w:cs="Arial"/>
+          <w:sz w:val="24"/>
+          <w:szCs w:val="24"/>
+        </w:rPr>
+        <w:t>O Servidor redireciona para o container, no qual este por último, sabe a quem fazer a chamada</w:t>
+      </w:r>
+      <w:r>
+        <w:rPr>
+          <w:rFonts w:ascii="Arial" w:hAnsi="Arial" w:cs="Arial"/>
+          <w:sz w:val="24"/>
+          <w:szCs w:val="24"/>
+        </w:rPr>
+        <w:t>.</w:t>
+      </w:r>
+    </w:p>
+    <w:p>
+      <w:pPr>
+        <w:ind w:firstLine="708"/>
+        <w:rPr>
+          <w:rFonts w:ascii="Arial" w:hAnsi="Arial" w:cs="Arial"/>
+          <w:sz w:val="24"/>
+          <w:szCs w:val="24"/>
+        </w:rPr>
+      </w:pPr>
+    </w:p>
+    <w:p>
+      <w:pPr>
+        <w:ind w:firstLine="708"/>
+        <w:rPr>
+          <w:rFonts w:ascii="Arial" w:hAnsi="Arial" w:cs="Arial"/>
+          <w:sz w:val="24"/>
+          <w:szCs w:val="24"/>
+        </w:rPr>
+      </w:pPr>
+      <w:r>
+        <w:rPr>
+          <w:rFonts w:ascii="Arial" w:hAnsi="Arial" w:cs="Arial"/>
+          <w:b/>
+          <w:bCs/>
+          <w:sz w:val="24"/>
+          <w:szCs w:val="24"/>
+        </w:rPr>
+        <w:t>ITEM 11</w:t>
+      </w:r>
+      <w:r>
+        <w:rPr>
+          <w:rFonts w:ascii="Arial" w:hAnsi="Arial" w:cs="Arial"/>
+          <w:sz w:val="24"/>
+          <w:szCs w:val="24"/>
+        </w:rPr>
+        <w:t xml:space="preserve"> - </w:t>
+      </w:r>
+      <w:r>
+        <w:rPr>
+          <w:rFonts w:ascii="Arial" w:hAnsi="Arial" w:cs="Arial"/>
+          <w:sz w:val="24"/>
+          <w:szCs w:val="24"/>
+        </w:rPr>
+        <w:t xml:space="preserve">O objeto </w:t>
+      </w:r>
+      <w:proofErr w:type="spellStart"/>
+      <w:r>
+        <w:rPr>
+          <w:rFonts w:ascii="Arial" w:hAnsi="Arial" w:cs="Arial"/>
+          <w:sz w:val="24"/>
+          <w:szCs w:val="24"/>
+        </w:rPr>
+        <w:t>servlet</w:t>
+      </w:r>
+      <w:proofErr w:type="spellEnd"/>
+      <w:r>
+        <w:rPr>
+          <w:rFonts w:ascii="Arial" w:hAnsi="Arial" w:cs="Arial"/>
+          <w:sz w:val="24"/>
+          <w:szCs w:val="24"/>
+        </w:rPr>
+        <w:t xml:space="preserve"> tem um ciclo de vida próprio para sua execução, no contexto do container no qual</w:t>
+      </w:r>
+      <w:r>
+        <w:rPr>
+          <w:rFonts w:ascii="Arial" w:hAnsi="Arial" w:cs="Arial"/>
+          <w:sz w:val="24"/>
+          <w:szCs w:val="24"/>
+        </w:rPr>
+        <w:t xml:space="preserve"> </w:t>
+      </w:r>
+      <w:r>
+        <w:rPr>
+          <w:rFonts w:ascii="Arial" w:hAnsi="Arial" w:cs="Arial"/>
+          <w:sz w:val="24"/>
+          <w:szCs w:val="24"/>
+        </w:rPr>
+        <w:t>ele está executando</w:t>
+      </w:r>
+      <w:r>
+        <w:rPr>
+          <w:rFonts w:ascii="Arial" w:hAnsi="Arial" w:cs="Arial"/>
+          <w:sz w:val="24"/>
+          <w:szCs w:val="24"/>
+        </w:rPr>
+        <w:t>.</w:t>
+      </w:r>
+    </w:p>
+    <w:p>
+      <w:pPr>
+        <w:pStyle w:val="NormalWeb"/>
+        <w:shd w:val="clear" w:color="auto" w:fill="FFFFFF"/>
+        <w:spacing w:before="0" w:beforeAutospacing="0" w:after="0" w:afterAutospacing="0" w:line="360" w:lineRule="auto"/>
+        <w:ind w:firstLine="709"/>
+        <w:jc w:val="both"/>
+        <w:textAlignment w:val="baseline"/>
+        <w:rPr>
+          <w:rFonts w:ascii="Arial" w:hAnsi="Arial" w:cs="Arial"/>
+          <w:b/>
+        </w:rPr>
+      </w:pPr>
+    </w:p>
+    <w:p>
+      <w:pPr>
+        <w:pStyle w:val="NormalWeb"/>
+        <w:shd w:val="clear" w:color="auto" w:fill="FFFFFF"/>
+        <w:spacing w:before="0" w:beforeAutospacing="0" w:after="0" w:afterAutospacing="0" w:line="360" w:lineRule="auto"/>
+        <w:ind w:firstLine="709"/>
+        <w:jc w:val="both"/>
+        <w:textAlignment w:val="baseline"/>
+        <w:rPr>
+          <w:rFonts w:ascii="Arial" w:hAnsi="Arial" w:cs="Arial"/>
+          <w:b/>
+        </w:rPr>
+      </w:pPr>
+    </w:p>
+    <w:p>
+      <w:pPr>
+        <w:pStyle w:val="NormalWeb"/>
+        <w:shd w:val="clear" w:color="auto" w:fill="FFFFFF"/>
+        <w:spacing w:before="0" w:beforeAutospacing="0" w:after="0" w:afterAutospacing="0" w:line="360" w:lineRule="auto"/>
+        <w:ind w:firstLine="709"/>
+        <w:jc w:val="both"/>
+        <w:textAlignment w:val="baseline"/>
+        <w:rPr>
+          <w:rFonts w:ascii="Arial" w:hAnsi="Arial" w:cs="Arial"/>
+          <w:b/>
+        </w:rPr>
+      </w:pPr>
+    </w:p>
+    <w:p>
+      <w:pPr>
+        <w:pStyle w:val="NormalWeb"/>
+        <w:shd w:val="clear" w:color="auto" w:fill="FFFFFF"/>
+        <w:spacing w:before="0" w:beforeAutospacing="0" w:after="0" w:afterAutospacing="0" w:line="360" w:lineRule="auto"/>
+        <w:ind w:firstLine="709"/>
+        <w:jc w:val="both"/>
+        <w:textAlignment w:val="baseline"/>
+        <w:rPr>
+          <w:rFonts w:ascii="Arial" w:hAnsi="Arial" w:cs="Arial"/>
+          <w:b/>
+        </w:rPr>
+      </w:pPr>
+    </w:p>
+    <w:p>
+      <w:pPr>
+        <w:pStyle w:val="NormalWeb"/>
+        <w:shd w:val="clear" w:color="auto" w:fill="FFFFFF"/>
+        <w:spacing w:before="0" w:beforeAutospacing="0" w:after="0" w:afterAutospacing="0" w:line="360" w:lineRule="auto"/>
+        <w:ind w:firstLine="709"/>
+        <w:jc w:val="both"/>
+        <w:textAlignment w:val="baseline"/>
+        <w:rPr>
+          <w:rFonts w:ascii="Arial" w:hAnsi="Arial" w:cs="Arial"/>
+          <w:b/>
+        </w:rPr>
+      </w:pPr>
+      <w:r>
+        <w:rPr>
+          <w:rFonts w:ascii="Arial" w:hAnsi="Arial" w:cs="Arial"/>
+          <w:b/>
+        </w:rPr>
+        <w:lastRenderedPageBreak/>
+        <w:t>REFER</w:t>
+      </w:r>
+      <w:r>
+        <w:rPr>
+          <w:rFonts w:ascii="Arial" w:hAnsi="Arial" w:cs="Arial"/>
+          <w:b/>
+        </w:rPr>
+        <w:t>Ê</w:t>
+      </w:r>
+      <w:r>
+        <w:rPr>
+          <w:rFonts w:ascii="Arial" w:hAnsi="Arial" w:cs="Arial"/>
+          <w:b/>
+        </w:rPr>
+        <w:t>NCIAS</w:t>
       </w:r>
     </w:p>
     <w:p>

</xml_diff>